<commit_message>
Cronograma dos objetivos do projeto
</commit_message>
<xml_diff>
--- a/Artigo parcial/TCC - Artigo parcial - Formatacao previa.docx
+++ b/Artigo parcial/TCC - Artigo parcial - Formatacao previa.docx
@@ -473,8 +473,6 @@
         </w:rPr>
         <w:t xml:space="preserve"> deve considerar as orientações em texto vermelho.</w:t>
       </w:r>
-      <w:bookmarkStart w:id="0" w:name="_GoBack"/>
-      <w:bookmarkEnd w:id="0"/>
     </w:p>
     <w:p>
       <w:pPr>
@@ -739,7 +737,25 @@
         <w:jc w:val="both"/>
       </w:pPr>
       <w:r>
-        <w:t xml:space="preserve">Com o crescente avanço da tecnologia trazendo inovações em aparelhos eletrônicos e suas novas formas de interação com os seres humanos, o mercado consumidor é estimulado ainda mais e, somando-se ao aumento do poder de consumo por parte da população em geral, criou-se um ecossistema de constante produção de bens de consumo que não se viam a algumas décadas atrás, e suas principal diferença é o emprego de técnicas mais sofisticadas junto de hardwares e softwares. Como consequência surgiram novas áreas de estudo, como Inteligência Artificial, Biofísica Computacional, entre outros. </w:t>
+        <w:t>Com o crescente avanço da tecnologia trazendo inovações em aparelhos eletrônicos e suas novas formas de interação com os seres humanos, o mercado consumidor é estimulado ainda mais e, somando-se ao aumento do poder de consumo por parte da população em geral, criou-se um ecossistema de constante produção de bens de consumo que não se viam a algumas décadas atrás, e sua</w:t>
+      </w:r>
+      <w:r>
+        <w:t>s</w:t>
+      </w:r>
+      <w:r>
+        <w:t xml:space="preserve"> principa</w:t>
+      </w:r>
+      <w:r>
+        <w:t>is</w:t>
+      </w:r>
+      <w:r>
+        <w:t xml:space="preserve"> diferença</w:t>
+      </w:r>
+      <w:r>
+        <w:t>s</w:t>
+      </w:r>
+      <w:r>
+        <w:t xml:space="preserve"> é o emprego de técnicas mais sofisticadas junto de hardwares e softwares. Como consequência surgiram novas áreas de estudo, como Inteligência Artificial, Biofísica Computacional, entre outros. </w:t>
       </w:r>
     </w:p>
     <w:p>
@@ -750,7 +766,13 @@
       <w:r>
         <w:lastRenderedPageBreak/>
         <w:tab/>
-        <w:t>Nesse ambiente de constante reformulação criou-se uma demanda por profissionais capazes que possam se adequar ao meio, que disponibilizem seus conhecimentos e os apliquem, sendo o principal enfoque de empresas de grande porte. Mas também, é considerado extremamente benéfico aos usuários que compreendam ao menos conhecimentos básicos, principalmente as crianças que serão a próxima geração de pessoas que irão utilizar estas tecnologias no cotidiano e estarão envoltos por fluxos de informações.</w:t>
+        <w:t>Nesse ambiente de constante reformulação criou-se uma demanda por profissionais cap</w:t>
+      </w:r>
+      <w:r>
+        <w:t>acitados</w:t>
+      </w:r>
+      <w:r>
+        <w:t xml:space="preserve"> que possam se adequar ao meio, que disponibilizem seus conhecimentos e os apliquem, sendo o principal enfoque de empresas de grande porte. Mas também, é considerado extremamente benéfico aos usuários que compreendam ao menos conhecimentos básicos, principalmente as crianças que serão a próxima geração de pessoas que irão utilizar estas tecnologias no cotidiano e estarão envoltos por fluxos de informações.</w:t>
       </w:r>
     </w:p>
     <w:p>
@@ -894,6 +916,7 @@
           <w:id w:val="-1035033721"/>
           <w:citation/>
         </w:sdtPr>
+        <w:sdtEndPr/>
         <w:sdtContent>
           <w:r>
             <w:fldChar w:fldCharType="begin"/>
@@ -978,37 +1001,18 @@
         <w:jc w:val="both"/>
       </w:pPr>
       <w:r>
-        <w:t xml:space="preserve">Durante muito tempo confundiu-se "ensinar" com "transmitir”, olhando por este ponto de vista, o aluno era tido como um agente passivo da aprendizagem e o professor um transmissor. A </w:t>
-      </w:r>
-      <w:proofErr w:type="spellStart"/>
-      <w:r>
-        <w:t>idéia</w:t>
-      </w:r>
-      <w:proofErr w:type="spellEnd"/>
-      <w:r>
-        <w:t xml:space="preserve"> de um ensino despertado pela busca de conhecimento do aluno acabou transformando o sentido do que se entende por material pedagógico. O interesse do aluno passou a ser o principal fator no processo de aprendizagem, suas experiências e descobertas, o motor de seu progresso e o professor um gerador de situações estimuladoras e eficazes. É </w:t>
-      </w:r>
+        <w:t>Durante muito tempo confundiu-se "ensinar" com "transmitir”, olhando por este ponto de vista, o aluno era tido como um agente passivo da aprendizagem e o professor um transmissor. A idéia de um ensino despertado pela busca de conhecimento do aluno acabou transformando o sentido do que se entende por material pedagógico. O interesse do aluno passou a ser o principal fator no processo de aprendizagem, suas experiências e descobertas, o motor de seu progresso e o professor um gerador de situações estimuladoras e eficazes. É então a partir deste contexto que os jogos ganham espaço como uma ferramenta ideal para auxiliar na aprendizagem (MORATORI,2003).</w:t>
+      </w:r>
+    </w:p>
+    <w:p>
+      <w:pPr>
+        <w:spacing w:line="360" w:lineRule="auto"/>
+        <w:jc w:val="both"/>
+      </w:pPr>
       <w:r>
         <w:lastRenderedPageBreak/>
-        <w:t>então a partir deste contexto que os jogos ganham espaço como uma ferramenta ideal para auxiliar na aprendizagem (MORATORI,2003).</w:t>
-      </w:r>
-    </w:p>
-    <w:p>
-      <w:pPr>
-        <w:spacing w:line="360" w:lineRule="auto"/>
-        <w:jc w:val="both"/>
-      </w:pPr>
-      <w:r>
         <w:tab/>
-        <w:t xml:space="preserve">Para </w:t>
-      </w:r>
-      <w:proofErr w:type="spellStart"/>
-      <w:r>
-        <w:t>Raabe</w:t>
-      </w:r>
-      <w:proofErr w:type="spellEnd"/>
-      <w:r>
-        <w:t xml:space="preserve"> et al. (2015, p.1), “o primeiro contato dos estudantes com os conceitos de programação, pode ser determinante na forma como perceberão os desafios e enfrentarão as dificuldades inerentes à aprendizagem de lógica”, ele destaca assim em sua pesquisa,  que o aluno quando colocado frente a aprendizagem em um ambiente que possibilite obter aprendizagem junto a diversão, obtém melhores resultados.</w:t>
+        <w:t>Para Raabe et al. (2015, p.1), “o primeiro contato dos estudantes com os conceitos de programação, pode ser determinante na forma como perceberão os desafios e enfrentarão as dificuldades inerentes à aprendizagem de lógica”, ele destaca assim em sua pesquisa,  que o aluno quando colocado frente a aprendizagem em um ambiente que possibilite obter aprendizagem junto a diversão, obtém melhores resultados.</w:t>
       </w:r>
     </w:p>
     <w:p>
@@ -1018,14 +1022,7 @@
       </w:pPr>
       <w:r>
         <w:tab/>
-      </w:r>
-      <w:proofErr w:type="spellStart"/>
-      <w:r>
-        <w:t>Moratori</w:t>
-      </w:r>
-      <w:proofErr w:type="spellEnd"/>
-      <w:r>
-        <w:t xml:space="preserve"> (2003) aponta que uma vez estabelecido e obedecido o sistema de um jogo, aprender pode tornar-se tão divertido quanto brincar e, nesse caso, aprender torna-se interessante para o aluno e passa a fazer parte de sua lista de preferências. </w:t>
+        <w:t xml:space="preserve">Moratori (2003) aponta que uma vez estabelecido e obedecido o sistema de um jogo, aprender pode tornar-se tão divertido quanto brincar e, nesse caso, aprender torna-se interessante para o aluno e passa a fazer parte de sua lista de preferências. </w:t>
       </w:r>
     </w:p>
     <w:p>
@@ -1042,6 +1039,7 @@
           <w:id w:val="-599802925"/>
           <w:citation/>
         </w:sdtPr>
+        <w:sdtEndPr/>
         <w:sdtContent>
           <w:r>
             <w:fldChar w:fldCharType="begin"/>
@@ -1086,14 +1084,7 @@
           <w:b/>
           <w:bCs/>
         </w:rPr>
-        <w:t xml:space="preserve">2.3 </w:t>
-      </w:r>
-      <w:r>
-        <w:rPr>
-          <w:b/>
-          <w:bCs/>
-        </w:rPr>
-        <w:t>Gamificação e Game Design</w:t>
+        <w:t>2.3 Gamificação e Game Design</w:t>
       </w:r>
     </w:p>
     <w:p>
@@ -1150,6 +1141,7 @@
           <w:id w:val="-270314671"/>
           <w:citation/>
         </w:sdtPr>
+        <w:sdtEndPr/>
         <w:sdtContent>
           <w:r>
             <w:rPr>
@@ -1198,6 +1190,7 @@
           <w:id w:val="1733418589"/>
           <w:citation/>
         </w:sdtPr>
+        <w:sdtEndPr/>
         <w:sdtContent>
           <w:r>
             <w:fldChar w:fldCharType="begin"/>
@@ -1230,17 +1223,18 @@
       </w:pPr>
       <w:r>
         <w:tab/>
-        <w:t xml:space="preserve">“A gamificação pressupõe a utilização de elementos normalmente encontrados em games, como narrativa, sistema de feedback, sistema de recompensas, conflito, cooperação, </w:t>
+        <w:t xml:space="preserve">“A gamificação pressupõe a utilização de elementos normalmente encontrados em games, como narrativa, sistema de feedback, sistema de recompensas, conflito, cooperação, competição, objetivos e regras claras, níveis, tentativa e erro, diversão, interação, interatividade, </w:t>
       </w:r>
       <w:r>
         <w:lastRenderedPageBreak/>
-        <w:t xml:space="preserve">competição, objetivos e regras claras, níveis, tentativa e erro, diversão, interação, interatividade, entre outros, em outras atividades que não são diretamente associadas aos games”. </w:t>
+        <w:t xml:space="preserve">entre outros, em outras atividades que não são diretamente associadas aos games”. </w:t>
       </w:r>
       <w:sdt>
         <w:sdtPr>
           <w:id w:val="1827628824"/>
           <w:citation/>
         </w:sdtPr>
+        <w:sdtEndPr/>
         <w:sdtContent>
           <w:r>
             <w:fldChar w:fldCharType="begin"/>
@@ -1280,6 +1274,7 @@
           <w:id w:val="-2091149000"/>
           <w:citation/>
         </w:sdtPr>
+        <w:sdtEndPr/>
         <w:sdtContent>
           <w:r>
             <w:fldChar w:fldCharType="begin"/>
@@ -1316,6 +1311,7 @@
           <w:id w:val="1050194489"/>
           <w:citation/>
         </w:sdtPr>
+        <w:sdtEndPr/>
         <w:sdtContent>
           <w:r>
             <w:fldChar w:fldCharType="begin"/>
@@ -1358,21 +1354,14 @@
         <w:t>game design</w:t>
       </w:r>
       <w:r>
-        <w:t xml:space="preserve">, que é responsável por todo conceito e especificações gerais do jogo. Processo no qual são descritas as características principais, como jogabilidade, desafios, cenários, personagens, consequências das decisões tomadas pelos usuários e mais. E nesse momento, é produzido o Game Design </w:t>
-      </w:r>
-      <w:proofErr w:type="spellStart"/>
-      <w:r>
-        <w:t>Document</w:t>
-      </w:r>
-      <w:proofErr w:type="spellEnd"/>
-      <w:r>
-        <w:t xml:space="preserve">, conhecido como GDD, em que é documentado todas as definições apontadas durante esta fase de conceituação. Segundo </w:t>
+        <w:t xml:space="preserve">, que é responsável por todo conceito e especificações gerais do jogo. Processo no qual são descritas as características principais, como jogabilidade, desafios, cenários, personagens, consequências das decisões tomadas pelos usuários e mais. E nesse momento, é produzido o Game Design Document, conhecido como GDD, em que é documentado todas as definições apontadas durante esta fase de conceituação. Segundo </w:t>
       </w:r>
       <w:sdt>
         <w:sdtPr>
           <w:id w:val="-554317439"/>
           <w:citation/>
         </w:sdtPr>
+        <w:sdtEndPr/>
         <w:sdtContent>
           <w:r>
             <w:fldChar w:fldCharType="begin"/>
@@ -1422,6 +1411,7 @@
           <w:id w:val="-1907601765"/>
           <w:citation/>
         </w:sdtPr>
+        <w:sdtEndPr/>
         <w:sdtContent>
           <w:r>
             <w:fldChar w:fldCharType="begin"/>
@@ -1451,6 +1441,7 @@
           <w:id w:val="-922106627"/>
           <w:citation/>
         </w:sdtPr>
+        <w:sdtEndPr/>
         <w:sdtContent>
           <w:r>
             <w:fldChar w:fldCharType="begin"/>
@@ -1630,6 +1621,7 @@
     <w:p>
       <w:pPr>
         <w:spacing w:line="360" w:lineRule="auto"/>
+        <w:ind w:firstLine="708"/>
         <w:jc w:val="both"/>
       </w:pPr>
       <w:r>
@@ -1640,6 +1632,7 @@
     <w:p>
       <w:pPr>
         <w:spacing w:line="360" w:lineRule="auto"/>
+        <w:ind w:firstLine="708"/>
         <w:jc w:val="both"/>
       </w:pPr>
       <w:r>
@@ -1649,6 +1642,7 @@
     <w:p>
       <w:pPr>
         <w:spacing w:line="360" w:lineRule="auto"/>
+        <w:ind w:firstLine="708"/>
         <w:jc w:val="both"/>
       </w:pPr>
       <w:r>
@@ -1658,6 +1652,7 @@
     <w:p>
       <w:pPr>
         <w:spacing w:line="360" w:lineRule="auto"/>
+        <w:ind w:firstLine="708"/>
         <w:jc w:val="both"/>
       </w:pPr>
       <w:r>
@@ -1667,6 +1662,7 @@
     <w:p>
       <w:pPr>
         <w:spacing w:line="360" w:lineRule="auto"/>
+        <w:ind w:firstLine="708"/>
         <w:jc w:val="both"/>
       </w:pPr>
       <w:r>
@@ -1687,6 +1683,7 @@
           <w:id w:val="-989780915"/>
           <w:citation/>
         </w:sdtPr>
+        <w:sdtEndPr/>
         <w:sdtContent>
           <w:r>
             <w:fldChar w:fldCharType="begin"/>
@@ -1945,6 +1942,7 @@
         <w:rPr>
           <w:color w:val="000000"/>
         </w:rPr>
+        <w:lastRenderedPageBreak/>
         <w:t>Estudo da plataforma Unity</w:t>
       </w:r>
       <w:r>
@@ -1971,27 +1969,10 @@
         <w:rPr>
           <w:color w:val="000000"/>
         </w:rPr>
-        <w:lastRenderedPageBreak/>
-        <w:t xml:space="preserve">Estudo da aplicação da gamificação como </w:t>
-      </w:r>
-      <w:r>
-        <w:rPr>
-          <w:color w:val="000000"/>
-        </w:rPr>
-        <w:t>auxílio</w:t>
-      </w:r>
-      <w:r>
-        <w:rPr>
-          <w:color w:val="000000"/>
-        </w:rPr>
-        <w:t xml:space="preserve"> no processo de aprendizagem da lógica e algoritmos</w:t>
-      </w:r>
-      <w:r>
-        <w:rPr>
-          <w:color w:val="000000"/>
-        </w:rPr>
-        <w:t>;</w:t>
-      </w:r>
+        <w:t>Estudo do desenvolvimento de artes, sons, animações (assets).</w:t>
+      </w:r>
+      <w:bookmarkStart w:id="0" w:name="_GoBack"/>
+      <w:bookmarkEnd w:id="0"/>
     </w:p>
     <w:p>
       <w:pPr>
@@ -2010,6 +1991,44 @@
         <w:rPr>
           <w:color w:val="000000"/>
         </w:rPr>
+        <w:t xml:space="preserve">Estudo da aplicação da gamificação como </w:t>
+      </w:r>
+      <w:r>
+        <w:rPr>
+          <w:color w:val="000000"/>
+        </w:rPr>
+        <w:t>auxílio</w:t>
+      </w:r>
+      <w:r>
+        <w:rPr>
+          <w:color w:val="000000"/>
+        </w:rPr>
+        <w:t xml:space="preserve"> no processo de aprendizagem da lógica e algoritmos</w:t>
+      </w:r>
+      <w:r>
+        <w:rPr>
+          <w:color w:val="000000"/>
+        </w:rPr>
+        <w:t>;</w:t>
+      </w:r>
+    </w:p>
+    <w:p>
+      <w:pPr>
+        <w:pStyle w:val="PargrafodaLista"/>
+        <w:numPr>
+          <w:ilvl w:val="0"/>
+          <w:numId w:val="8"/>
+        </w:numPr>
+        <w:spacing w:line="360" w:lineRule="auto"/>
+        <w:jc w:val="both"/>
+        <w:rPr>
+          <w:color w:val="000000"/>
+        </w:rPr>
+      </w:pPr>
+      <w:r>
+        <w:rPr>
+          <w:color w:val="000000"/>
+        </w:rPr>
         <w:t>Desenvolver um game de plataforma 2D que seja capaz de transmitir conceitos e criar um ambiente de aprendizagem lúdico;</w:t>
       </w:r>
     </w:p>
@@ -2083,35 +2102,7 @@
         <w:rPr>
           <w:color w:val="000000" w:themeColor="text1"/>
         </w:rPr>
-        <w:t xml:space="preserve">Serão utilizadas as seguintes ferramentas para o desenvolvimento do game: Unity, Visual Studio </w:t>
-      </w:r>
-      <w:proofErr w:type="spellStart"/>
-      <w:r>
-        <w:rPr>
-          <w:color w:val="000000" w:themeColor="text1"/>
-        </w:rPr>
-        <w:t>Code</w:t>
-      </w:r>
-      <w:proofErr w:type="spellEnd"/>
-      <w:r>
-        <w:rPr>
-          <w:color w:val="000000" w:themeColor="text1"/>
-        </w:rPr>
-        <w:t xml:space="preserve">, C#, </w:t>
-      </w:r>
-      <w:proofErr w:type="spellStart"/>
-      <w:r>
-        <w:rPr>
-          <w:color w:val="000000" w:themeColor="text1"/>
-        </w:rPr>
-        <w:t>Piskel</w:t>
-      </w:r>
-      <w:proofErr w:type="spellEnd"/>
-      <w:r>
-        <w:rPr>
-          <w:color w:val="000000" w:themeColor="text1"/>
-        </w:rPr>
-        <w:t>.</w:t>
+        <w:t>Serão utilizadas as seguintes ferramentas para o desenvolvimento do game: Unity, Visual Studio Code, C#, Piskel.</w:t>
       </w:r>
     </w:p>
     <w:p>
@@ -2157,35 +2148,7 @@
         <w:rPr>
           <w:color w:val="000000" w:themeColor="text1"/>
         </w:rPr>
-        <w:t xml:space="preserve">Unity: A Unity é uma game </w:t>
-      </w:r>
-      <w:proofErr w:type="spellStart"/>
-      <w:r>
-        <w:rPr>
-          <w:color w:val="000000" w:themeColor="text1"/>
-        </w:rPr>
-        <w:t>engine</w:t>
-      </w:r>
-      <w:proofErr w:type="spellEnd"/>
-      <w:r>
-        <w:rPr>
-          <w:color w:val="000000" w:themeColor="text1"/>
-        </w:rPr>
-        <w:t xml:space="preserve"> que disponibiliza uma gama de funcionalidades para criação de jogos e outros conteúdos interativos. Através da ferramenta é possível executar funções como , montagem de artes e recursos em cenas e ambientes, adição de física e mecânicas, juntamente com a possibilidade de edição e realização de testes simultâneos ao seu game e, quando preparado, possibilita a publicação em diferentes plataformas, tais como computadores fixos, a plataformas Web, dispositivos iOS e Android , PS4, Xbox </w:t>
-      </w:r>
-      <w:proofErr w:type="spellStart"/>
-      <w:r>
-        <w:rPr>
-          <w:color w:val="000000" w:themeColor="text1"/>
-        </w:rPr>
-        <w:t>One</w:t>
-      </w:r>
-      <w:proofErr w:type="spellEnd"/>
-      <w:r>
-        <w:rPr>
-          <w:color w:val="000000" w:themeColor="text1"/>
-        </w:rPr>
-        <w:t>, etc.</w:t>
+        <w:t>Unity: A Unity é uma game engine que disponibiliza uma gama de funcionalidades para criação de jogos e outros conteúdos interativos. Através da ferramenta é possível executar funções como , montagem de artes e recursos em cenas e ambientes, adição de física e mecânicas, juntamente com a possibilidade de edição e realização de testes simultâneos ao seu game e, quando preparado, possibilita a publicação em diferentes plataformas, tais como computadores fixos, a plataformas Web, dispositivos iOS e Android , PS4, Xbox One, etc.</w:t>
       </w:r>
     </w:p>
     <w:p>
@@ -2205,43 +2168,7 @@
         <w:rPr>
           <w:color w:val="000000" w:themeColor="text1"/>
         </w:rPr>
-        <w:t xml:space="preserve">A ferramenta possui compatibilidade com 3 linguagens de programação, sendo elas, </w:t>
-      </w:r>
-      <w:proofErr w:type="spellStart"/>
-      <w:proofErr w:type="gramStart"/>
-      <w:r>
-        <w:rPr>
-          <w:color w:val="000000" w:themeColor="text1"/>
-        </w:rPr>
-        <w:t>Boo</w:t>
-      </w:r>
-      <w:proofErr w:type="spellEnd"/>
-      <w:r>
-        <w:rPr>
-          <w:color w:val="000000" w:themeColor="text1"/>
-        </w:rPr>
-        <w:t xml:space="preserve"> ,</w:t>
-      </w:r>
-      <w:proofErr w:type="gramEnd"/>
-      <w:r>
-        <w:rPr>
-          <w:color w:val="000000" w:themeColor="text1"/>
-        </w:rPr>
-        <w:t xml:space="preserve"> </w:t>
-      </w:r>
-      <w:proofErr w:type="spellStart"/>
-      <w:r>
-        <w:rPr>
-          <w:color w:val="000000" w:themeColor="text1"/>
-        </w:rPr>
-        <w:t>JavaScript</w:t>
-      </w:r>
-      <w:proofErr w:type="spellEnd"/>
-      <w:r>
-        <w:rPr>
-          <w:color w:val="000000" w:themeColor="text1"/>
-        </w:rPr>
-        <w:t xml:space="preserve"> e C#.</w:t>
+        <w:t>A ferramenta possui compatibilidade com 3 linguagens de programação, sendo elas, Boo , JavaScript e C#.</w:t>
       </w:r>
     </w:p>
     <w:p>
@@ -2261,91 +2188,7 @@
         <w:rPr>
           <w:color w:val="000000" w:themeColor="text1"/>
         </w:rPr>
-        <w:t xml:space="preserve">Visual Studio </w:t>
-      </w:r>
-      <w:proofErr w:type="spellStart"/>
-      <w:r>
-        <w:rPr>
-          <w:color w:val="000000" w:themeColor="text1"/>
-        </w:rPr>
-        <w:t>Code</w:t>
-      </w:r>
-      <w:proofErr w:type="spellEnd"/>
-      <w:r>
-        <w:rPr>
-          <w:color w:val="000000" w:themeColor="text1"/>
-        </w:rPr>
-        <w:t xml:space="preserve">: O Visual Studio </w:t>
-      </w:r>
-      <w:proofErr w:type="spellStart"/>
-      <w:r>
-        <w:rPr>
-          <w:color w:val="000000" w:themeColor="text1"/>
-        </w:rPr>
-        <w:t>Code</w:t>
-      </w:r>
-      <w:proofErr w:type="spellEnd"/>
-      <w:r>
-        <w:rPr>
-          <w:color w:val="000000" w:themeColor="text1"/>
-        </w:rPr>
-        <w:t xml:space="preserve"> é um editor de código-fonte desenvolvido pela Microsoft para Windows, Linux e </w:t>
-      </w:r>
-      <w:proofErr w:type="spellStart"/>
-      <w:r>
-        <w:rPr>
-          <w:color w:val="000000" w:themeColor="text1"/>
-        </w:rPr>
-        <w:t>macOS</w:t>
-      </w:r>
-      <w:proofErr w:type="spellEnd"/>
-      <w:r>
-        <w:rPr>
-          <w:color w:val="000000" w:themeColor="text1"/>
-        </w:rPr>
-        <w:t xml:space="preserve">. Ele incluir um suporte para depuração, controle </w:t>
-      </w:r>
-      <w:proofErr w:type="spellStart"/>
-      <w:r>
-        <w:rPr>
-          <w:color w:val="000000" w:themeColor="text1"/>
-        </w:rPr>
-        <w:t>Git</w:t>
-      </w:r>
-      <w:proofErr w:type="spellEnd"/>
-      <w:r>
-        <w:rPr>
-          <w:color w:val="000000" w:themeColor="text1"/>
-        </w:rPr>
-        <w:t xml:space="preserve"> incorporado, realce de sintaxe, complementação inteligente de código, </w:t>
-      </w:r>
-      <w:proofErr w:type="spellStart"/>
-      <w:r>
-        <w:rPr>
-          <w:color w:val="000000" w:themeColor="text1"/>
-        </w:rPr>
-        <w:t>snippets</w:t>
-      </w:r>
-      <w:proofErr w:type="spellEnd"/>
-      <w:r>
-        <w:rPr>
-          <w:color w:val="000000" w:themeColor="text1"/>
-        </w:rPr>
-        <w:t xml:space="preserve"> e </w:t>
-      </w:r>
-      <w:proofErr w:type="spellStart"/>
-      <w:r>
-        <w:rPr>
-          <w:color w:val="000000" w:themeColor="text1"/>
-        </w:rPr>
-        <w:t>refatoração</w:t>
-      </w:r>
-      <w:proofErr w:type="spellEnd"/>
-      <w:r>
-        <w:rPr>
-          <w:color w:val="000000" w:themeColor="text1"/>
-        </w:rPr>
-        <w:t xml:space="preserve"> de código.</w:t>
+        <w:t>Visual Studio Code: O Visual Studio Code é um editor de código-fonte desenvolvido pela Microsoft para Windows, Linux e macOS. Ele incluir um suporte para depuração, controle Git incorporado, realce de sintaxe, complementação inteligente de código, snippets e refatoração de código.</w:t>
       </w:r>
     </w:p>
     <w:p>
@@ -2365,16 +2208,8 @@
         <w:rPr>
           <w:color w:val="000000" w:themeColor="text1"/>
         </w:rPr>
-        <w:t xml:space="preserve">C#: É uma linguagem de programação orientada a objetos, que foi criada com base na linguagem C++ e possui muitos elementos das linguagens Pascal e Java, foi desenvolvida pela Microsoft e faz parte da plataforma </w:t>
-      </w:r>
-      <w:proofErr w:type="gramStart"/>
-      <w:r>
-        <w:rPr>
-          <w:color w:val="000000" w:themeColor="text1"/>
-        </w:rPr>
-        <w:t>.NET .</w:t>
-      </w:r>
-      <w:proofErr w:type="gramEnd"/>
+        <w:t>C#: É uma linguagem de programação orientada a objetos, que foi criada com base na linguagem C++ e possui muitos elementos das linguagens Pascal e Java, foi desenvolvida pela Microsoft e faz parte da plataforma .NET .</w:t>
+      </w:r>
     </w:p>
     <w:p>
       <w:pPr>
@@ -2393,84 +2228,14 @@
         <w:rPr>
           <w:color w:val="000000" w:themeColor="text1"/>
         </w:rPr>
-        <w:t>C# é, de certa forma, a linguagem de programação que mais diretamente reflete a plataforma .NET sobre a qual todos os programas .NET executam. Ela está de tal forma ligado a esta plataforma que não existe o conceito de código não-gerenciado (</w:t>
-      </w:r>
-      <w:proofErr w:type="spellStart"/>
-      <w:r>
-        <w:rPr>
-          <w:color w:val="000000" w:themeColor="text1"/>
-        </w:rPr>
-        <w:t>unmanaged</w:t>
-      </w:r>
-      <w:proofErr w:type="spellEnd"/>
-      <w:r>
-        <w:rPr>
-          <w:color w:val="000000" w:themeColor="text1"/>
-        </w:rPr>
-        <w:t xml:space="preserve"> </w:t>
-      </w:r>
-      <w:proofErr w:type="spellStart"/>
-      <w:r>
-        <w:rPr>
-          <w:color w:val="000000" w:themeColor="text1"/>
-        </w:rPr>
-        <w:t>code</w:t>
-      </w:r>
-      <w:proofErr w:type="spellEnd"/>
-      <w:r>
-        <w:rPr>
-          <w:color w:val="000000" w:themeColor="text1"/>
-        </w:rPr>
-        <w:t xml:space="preserve">). Suas estruturas de dados primitivas são objetos que </w:t>
+        <w:t xml:space="preserve">C# é, de certa forma, a linguagem de programação que mais diretamente reflete a plataforma .NET sobre a qual todos os programas .NET executam. Ela está de tal </w:t>
       </w:r>
       <w:r>
         <w:rPr>
           <w:color w:val="000000" w:themeColor="text1"/>
         </w:rPr>
         <w:lastRenderedPageBreak/>
-        <w:t xml:space="preserve">correspondem a tipos em .NET. A </w:t>
-      </w:r>
-      <w:proofErr w:type="spellStart"/>
-      <w:r>
-        <w:rPr>
-          <w:color w:val="000000" w:themeColor="text1"/>
-        </w:rPr>
-        <w:t>desalocação</w:t>
-      </w:r>
-      <w:proofErr w:type="spellEnd"/>
-      <w:r>
-        <w:rPr>
-          <w:color w:val="000000" w:themeColor="text1"/>
-        </w:rPr>
-        <w:t xml:space="preserve"> automática de memória por </w:t>
-      </w:r>
-      <w:proofErr w:type="spellStart"/>
-      <w:r>
-        <w:rPr>
-          <w:color w:val="000000" w:themeColor="text1"/>
-        </w:rPr>
-        <w:t>garbage</w:t>
-      </w:r>
-      <w:proofErr w:type="spellEnd"/>
-      <w:r>
-        <w:rPr>
-          <w:color w:val="000000" w:themeColor="text1"/>
-        </w:rPr>
-        <w:t xml:space="preserve"> </w:t>
-      </w:r>
-      <w:proofErr w:type="spellStart"/>
-      <w:r>
-        <w:rPr>
-          <w:color w:val="000000" w:themeColor="text1"/>
-        </w:rPr>
-        <w:t>colletor</w:t>
-      </w:r>
-      <w:proofErr w:type="spellEnd"/>
-      <w:r>
-        <w:rPr>
-          <w:color w:val="000000" w:themeColor="text1"/>
-        </w:rPr>
-        <w:t xml:space="preserve"> além de várias de suas abstrações tais como classes, interfaces, delegados e exceções são nada mais que a exposição explícita de recursos do ambiente .NET.</w:t>
+        <w:t>forma ligado a esta plataforma que não existe o conceito de código não-gerenciado (unmanaged code). Suas estruturas de dados primitivas são objetos que correspondem a tipos em .NET. A desalocação automática de memória por garbage colletor além de várias de suas abstrações tais como classes, interfaces, delegados e exceções são nada mais que a exposição explícita de recursos do ambiente .NET.</w:t>
       </w:r>
     </w:p>
     <w:p>
@@ -2486,69 +2251,11 @@
           <w:color w:val="000000" w:themeColor="text1"/>
         </w:rPr>
       </w:pPr>
-      <w:proofErr w:type="spellStart"/>
-      <w:r>
-        <w:rPr>
-          <w:color w:val="000000" w:themeColor="text1"/>
-        </w:rPr>
-        <w:t>Piskel</w:t>
-      </w:r>
-      <w:proofErr w:type="spellEnd"/>
-      <w:r>
-        <w:rPr>
-          <w:color w:val="000000" w:themeColor="text1"/>
-        </w:rPr>
-        <w:t xml:space="preserve">: </w:t>
-      </w:r>
-      <w:proofErr w:type="spellStart"/>
-      <w:r>
-        <w:rPr>
-          <w:color w:val="000000" w:themeColor="text1"/>
-        </w:rPr>
-        <w:t>Piskel</w:t>
-      </w:r>
-      <w:proofErr w:type="spellEnd"/>
-      <w:r>
-        <w:rPr>
-          <w:color w:val="000000" w:themeColor="text1"/>
-        </w:rPr>
-        <w:t xml:space="preserve"> é um editor de imagens gratuito que possibilita a criação de pixel </w:t>
-      </w:r>
-      <w:proofErr w:type="spellStart"/>
-      <w:proofErr w:type="gramStart"/>
-      <w:r>
-        <w:rPr>
-          <w:color w:val="000000" w:themeColor="text1"/>
-        </w:rPr>
-        <w:t>art</w:t>
-      </w:r>
-      <w:proofErr w:type="spellEnd"/>
-      <w:r>
-        <w:rPr>
-          <w:color w:val="000000" w:themeColor="text1"/>
-        </w:rPr>
-        <w:t>(</w:t>
-      </w:r>
-      <w:proofErr w:type="gramEnd"/>
-      <w:r>
-        <w:rPr>
-          <w:color w:val="000000" w:themeColor="text1"/>
-        </w:rPr>
-        <w:t xml:space="preserve">artes para os jogos), possui uma versão web e também desktop que é compatível com os sistemas Windows, Linux, e Mac OS X. O uso é prático e ambas plataformas oferecem a mesma interface em inglês, que permite </w:t>
-      </w:r>
-      <w:proofErr w:type="spellStart"/>
-      <w:r>
-        <w:rPr>
-          <w:color w:val="000000" w:themeColor="text1"/>
-        </w:rPr>
-        <w:t>pré</w:t>
-      </w:r>
-      <w:proofErr w:type="spellEnd"/>
-      <w:r>
-        <w:rPr>
-          <w:color w:val="000000" w:themeColor="text1"/>
-        </w:rPr>
-        <w:t>-visualizar o projeto e exportar para GIF ou PNG. O recurso permite alterar cores, usar ferramentas rápidas, formatos geométricos e ajustar iluminação. O usuário pode montar animações com frames (quadros) de forma personalizada e gratuita.</w:t>
+      <w:r>
+        <w:rPr>
+          <w:color w:val="000000" w:themeColor="text1"/>
+        </w:rPr>
+        <w:t>Piskel: Piskel é um editor de imagens gratuito que possibilita a criação de pixel art(artes para os jogos), possui uma versão web e também desktop que é compatível com os sistemas Windows, Linux, e Mac OS X. O uso é prático e ambas plataformas oferecem a mesma interface em inglês, que permite pré-visualizar o projeto e exportar para GIF ou PNG. O recurso permite alterar cores, usar ferramentas rápidas, formatos geométricos e ajustar iluminação. O usuário pode montar animações com frames (quadros) de forma personalizada e gratuita.</w:t>
       </w:r>
     </w:p>
     <w:p>
@@ -2599,21 +2306,7 @@
         <w:rPr>
           <w:color w:val="000000" w:themeColor="text1"/>
         </w:rPr>
-        <w:t xml:space="preserve">Através da utilização do editor de imagens </w:t>
-      </w:r>
-      <w:proofErr w:type="spellStart"/>
-      <w:r>
-        <w:rPr>
-          <w:color w:val="000000" w:themeColor="text1"/>
-        </w:rPr>
-        <w:t>Piskel</w:t>
-      </w:r>
-      <w:proofErr w:type="spellEnd"/>
-      <w:r>
-        <w:rPr>
-          <w:color w:val="000000" w:themeColor="text1"/>
-        </w:rPr>
-        <w:t xml:space="preserve"> será desenvolvida todas as artes que serão utilizadas para a criação do game, desde cenários, objetos, tiles, até os personagens principais que irão compor sua história.</w:t>
+        <w:t>Através da utilização do editor de imagens Piskel será desenvolvida todas as artes que serão utilizadas para a criação do game, desde cenários, objetos, tiles, até os personagens principais que irão compor sua história.</w:t>
       </w:r>
     </w:p>
     <w:p>
@@ -2673,49 +2366,7 @@
           <w:color w:val="000000" w:themeColor="text1"/>
         </w:rPr>
         <w:tab/>
-        <w:t xml:space="preserve">Nesta etapa através da utilização da ferramenta Unity inicia-se o desenvolvimento de toda a estrutura de </w:t>
-      </w:r>
-      <w:proofErr w:type="spellStart"/>
-      <w:r>
-        <w:rPr>
-          <w:color w:val="000000" w:themeColor="text1"/>
-        </w:rPr>
-        <w:t>level</w:t>
-      </w:r>
-      <w:proofErr w:type="spellEnd"/>
-      <w:r>
-        <w:rPr>
-          <w:color w:val="000000" w:themeColor="text1"/>
-        </w:rPr>
-        <w:t xml:space="preserve"> design e UI </w:t>
-      </w:r>
-      <w:proofErr w:type="gramStart"/>
-      <w:r>
-        <w:rPr>
-          <w:color w:val="000000" w:themeColor="text1"/>
-        </w:rPr>
-        <w:t>Design(</w:t>
-      </w:r>
-      <w:proofErr w:type="gramEnd"/>
-      <w:r>
-        <w:rPr>
-          <w:color w:val="000000" w:themeColor="text1"/>
-        </w:rPr>
-        <w:t xml:space="preserve">Design de Interface do Usuário), contendo assim toda a parte de animações de personagens , inimigos, itens, e também organização de cenários, e criação de </w:t>
-      </w:r>
-      <w:proofErr w:type="spellStart"/>
-      <w:r>
-        <w:rPr>
-          <w:color w:val="000000" w:themeColor="text1"/>
-        </w:rPr>
-        <w:t>prefabs</w:t>
-      </w:r>
-      <w:proofErr w:type="spellEnd"/>
-      <w:r>
-        <w:rPr>
-          <w:color w:val="000000" w:themeColor="text1"/>
-        </w:rPr>
-        <w:t>.</w:t>
+        <w:t>Nesta etapa através da utilização da ferramenta Unity inicia-se o desenvolvimento de toda a estrutura de level design e UI Design(Design de Interface do Usuário), contendo assim toda a parte de animações de personagens , inimigos, itens, e também organização de cenários, e criação de prefabs.</w:t>
       </w:r>
     </w:p>
     <w:p>
@@ -2731,21 +2382,7 @@
           <w:color w:val="000000" w:themeColor="text1"/>
         </w:rPr>
         <w:tab/>
-        <w:t xml:space="preserve">Com a etapa de estruturação basicamente concluída passamos para a etapa de implementação das lógicas e regras que estarão contidas no jogo, ela será realizada utilizando o editor Visual Studio </w:t>
-      </w:r>
-      <w:proofErr w:type="spellStart"/>
-      <w:r>
-        <w:rPr>
-          <w:color w:val="000000" w:themeColor="text1"/>
-        </w:rPr>
-        <w:t>Code</w:t>
-      </w:r>
-      <w:proofErr w:type="spellEnd"/>
-      <w:r>
-        <w:rPr>
-          <w:color w:val="000000" w:themeColor="text1"/>
-        </w:rPr>
-        <w:t xml:space="preserve"> juntamente com a linguagem de programação C#, neste momento passa se então a dar vida ao game, implementando assim mecânicas de movimentação, de ataque, sistema de colisões, coleta de itens, perda e ganho de vida, juntamente com sistemas de vitória e game over. </w:t>
+        <w:t xml:space="preserve">Com a etapa de estruturação basicamente concluída passamos para a etapa de implementação das lógicas e regras que estarão contidas no jogo, ela será realizada utilizando o editor Visual Studio Code juntamente com a linguagem de programação C#, neste momento passa se então a dar vida ao game, implementando assim mecânicas de movimentação, de ataque, sistema de colisões, coleta de itens, perda e ganho de vida, juntamente com sistemas de vitória e game over. </w:t>
       </w:r>
     </w:p>
     <w:p>
@@ -2788,6 +2425,7 @@
         <w:rPr>
           <w:color w:val="000000" w:themeColor="text1"/>
         </w:rPr>
+        <w:lastRenderedPageBreak/>
         <w:tab/>
       </w:r>
     </w:p>
@@ -2803,7 +2441,6 @@
         <w:rPr>
           <w:color w:val="000000" w:themeColor="text1"/>
         </w:rPr>
-        <w:lastRenderedPageBreak/>
         <w:tab/>
         <w:t xml:space="preserve">Nesta fase teremos uma versão jogável do jogo do início ao fim. Assim primeiramente iremos submeter o jogo a uma bateria de testes que serão realizados </w:t>
       </w:r>
@@ -2928,201 +2565,6 @@
           <w:rStyle w:val="Ttulo1Char"/>
         </w:rPr>
         <w:t>LANO DE TRABALHO</w:t>
-      </w:r>
-    </w:p>
-    <w:p>
-      <w:pPr>
-        <w:jc w:val="both"/>
-        <w:rPr>
-          <w:rFonts w:ascii="Cambria" w:hAnsi="Cambria"/>
-          <w:b/>
-          <w:color w:val="FF0000"/>
-        </w:rPr>
-      </w:pPr>
-      <w:r>
-        <w:rPr>
-          <w:rFonts w:ascii="Cambria" w:hAnsi="Cambria"/>
-          <w:b/>
-          <w:color w:val="FF0000"/>
-        </w:rPr>
-        <w:t xml:space="preserve">- </w:t>
-      </w:r>
-      <w:r>
-        <w:rPr>
-          <w:rFonts w:ascii="Cambria" w:hAnsi="Cambria"/>
-          <w:b/>
-          <w:color w:val="FF0000"/>
-        </w:rPr>
-        <w:t xml:space="preserve">As </w:t>
-      </w:r>
-      <w:r>
-        <w:rPr>
-          <w:rFonts w:ascii="Cambria" w:hAnsi="Cambria"/>
-          <w:b/>
-          <w:color w:val="FF0000"/>
-        </w:rPr>
-        <w:t>metas</w:t>
-      </w:r>
-      <w:r>
-        <w:rPr>
-          <w:rFonts w:ascii="Cambria" w:hAnsi="Cambria"/>
-          <w:b/>
-          <w:color w:val="FF0000"/>
-        </w:rPr>
-        <w:t xml:space="preserve">, </w:t>
-      </w:r>
-      <w:r>
-        <w:rPr>
-          <w:rFonts w:ascii="Cambria" w:hAnsi="Cambria"/>
-          <w:b/>
-          <w:color w:val="FF0000"/>
-          <w:shd w:val="clear" w:color="auto" w:fill="FFFFFF"/>
-        </w:rPr>
-        <w:t>fim a</w:t>
-      </w:r>
-      <w:r>
-        <w:rPr>
-          <w:rFonts w:ascii="Cambria" w:hAnsi="Cambria"/>
-          <w:b/>
-          <w:color w:val="FF0000"/>
-          <w:shd w:val="clear" w:color="auto" w:fill="FFFFFF"/>
-        </w:rPr>
-        <w:t xml:space="preserve">o qual </w:t>
-      </w:r>
-      <w:r>
-        <w:rPr>
-          <w:rFonts w:ascii="Cambria" w:hAnsi="Cambria"/>
-          <w:b/>
-          <w:color w:val="FF0000"/>
-          <w:shd w:val="clear" w:color="auto" w:fill="FFFFFF"/>
-        </w:rPr>
-        <w:t>se dirigem as atividades,</w:t>
-      </w:r>
-      <w:r>
-        <w:rPr>
-          <w:rFonts w:ascii="Cambria" w:hAnsi="Cambria"/>
-          <w:b/>
-          <w:color w:val="FF0000"/>
-        </w:rPr>
-        <w:t xml:space="preserve"> deverão ser apresentadas </w:t>
-      </w:r>
-      <w:r>
-        <w:rPr>
-          <w:rFonts w:ascii="Cambria" w:hAnsi="Cambria"/>
-          <w:b/>
-          <w:color w:val="FF0000"/>
-        </w:rPr>
-        <w:t xml:space="preserve">na da Tabela 1 </w:t>
-      </w:r>
-      <w:r>
-        <w:rPr>
-          <w:rFonts w:ascii="Cambria" w:hAnsi="Cambria"/>
-          <w:b/>
-          <w:color w:val="FF0000"/>
-        </w:rPr>
-        <w:t>em ordem cronológica, devendo estar coerentes</w:t>
-      </w:r>
-      <w:r>
-        <w:rPr>
-          <w:rFonts w:ascii="Cambria" w:hAnsi="Cambria"/>
-          <w:b/>
-          <w:color w:val="FF0000"/>
-        </w:rPr>
-        <w:t xml:space="preserve"> com os objetivos </w:t>
-      </w:r>
-      <w:r>
-        <w:rPr>
-          <w:rFonts w:ascii="Cambria" w:hAnsi="Cambria"/>
-          <w:b/>
-          <w:color w:val="FF0000"/>
-        </w:rPr>
-        <w:t>específicos definidos para a pesquisa no item 3.</w:t>
-      </w:r>
-    </w:p>
-    <w:p>
-      <w:pPr>
-        <w:jc w:val="both"/>
-        <w:rPr>
-          <w:rFonts w:ascii="Cambria" w:hAnsi="Cambria"/>
-          <w:b/>
-          <w:color w:val="FF0000"/>
-        </w:rPr>
-      </w:pPr>
-      <w:r>
-        <w:rPr>
-          <w:rFonts w:ascii="Cambria" w:hAnsi="Cambria"/>
-          <w:b/>
-          <w:color w:val="FF0000"/>
-        </w:rPr>
-        <w:t>- O cronograma da Tabela 2 deve ser coerente com as metas.</w:t>
-      </w:r>
-    </w:p>
-    <w:p>
-      <w:pPr>
-        <w:jc w:val="both"/>
-        <w:rPr>
-          <w:rFonts w:ascii="Cambria" w:hAnsi="Cambria"/>
-          <w:b/>
-          <w:color w:val="FF0000"/>
-        </w:rPr>
-      </w:pPr>
-      <w:r>
-        <w:rPr>
-          <w:rFonts w:ascii="Cambria" w:hAnsi="Cambria"/>
-          <w:b/>
-          <w:color w:val="FF0000"/>
-        </w:rPr>
-        <w:t xml:space="preserve">- Incluir, </w:t>
-      </w:r>
-      <w:r>
-        <w:rPr>
-          <w:rFonts w:ascii="Cambria" w:hAnsi="Cambria"/>
-          <w:b/>
-          <w:color w:val="FF0000"/>
-        </w:rPr>
-        <w:t xml:space="preserve">como </w:t>
-      </w:r>
-      <w:r>
-        <w:rPr>
-          <w:rFonts w:ascii="Cambria" w:hAnsi="Cambria"/>
-          <w:b/>
-          <w:color w:val="FF0000"/>
-        </w:rPr>
-        <w:t xml:space="preserve">metas, </w:t>
-      </w:r>
-      <w:r>
-        <w:rPr>
-          <w:rFonts w:ascii="Cambria" w:hAnsi="Cambria"/>
-          <w:b/>
-          <w:color w:val="FF0000"/>
-        </w:rPr>
-        <w:t>o Exame de Qualificação e a Defesa Pública do TCC</w:t>
-      </w:r>
-      <w:r>
-        <w:rPr>
-          <w:rFonts w:ascii="Cambria" w:hAnsi="Cambria"/>
-          <w:b/>
-          <w:color w:val="FF0000"/>
-        </w:rPr>
-        <w:t>.</w:t>
-      </w:r>
-    </w:p>
-    <w:p>
-      <w:pPr>
-        <w:jc w:val="both"/>
-        <w:rPr>
-          <w:rFonts w:ascii="Cambria" w:hAnsi="Cambria"/>
-          <w:b/>
-          <w:color w:val="FF0000"/>
-        </w:rPr>
-      </w:pPr>
-      <w:r>
-        <w:rPr>
-          <w:rFonts w:ascii="Cambria" w:hAnsi="Cambria"/>
-          <w:b/>
-          <w:color w:val="FF0000"/>
-        </w:rPr>
-        <w:t>- Mais/menos linhas podem ser inseridas/removidas de acordo com o plano de trabalho sendo proposto.</w:t>
       </w:r>
     </w:p>
     <w:p>
@@ -3266,11 +2708,9 @@
             <w:tcW w:w="8079" w:type="dxa"/>
           </w:tcPr>
           <w:p>
-            <w:pPr>
-              <w:rPr>
-                <w:rFonts w:ascii="Cambria" w:hAnsi="Cambria"/>
-              </w:rPr>
-            </w:pPr>
+            <w:r>
+              <w:t>Estudo do processo de desenvolvimento de games educativos</w:t>
+            </w:r>
           </w:p>
         </w:tc>
       </w:tr>
@@ -3301,11 +2741,9 @@
             <w:tcW w:w="8079" w:type="dxa"/>
           </w:tcPr>
           <w:p>
-            <w:pPr>
-              <w:rPr>
-                <w:rFonts w:ascii="Cambria" w:hAnsi="Cambria"/>
-              </w:rPr>
-            </w:pPr>
+            <w:r>
+              <w:t>Estudo da plataforma Unity</w:t>
+            </w:r>
           </w:p>
         </w:tc>
       </w:tr>
@@ -3336,11 +2774,22 @@
             <w:tcW w:w="8079" w:type="dxa"/>
           </w:tcPr>
           <w:p>
-            <w:pPr>
-              <w:rPr>
-                <w:rFonts w:ascii="Cambria" w:hAnsi="Cambria"/>
-              </w:rPr>
-            </w:pPr>
+            <w:r>
+              <w:t xml:space="preserve">Estudo do desenvolvimento de recursos </w:t>
+            </w:r>
+            <w:r>
+              <w:t>d</w:t>
+            </w:r>
+            <w:r>
+              <w:t xml:space="preserve">o </w:t>
+            </w:r>
+            <w:r>
+              <w:rPr>
+                <w:i/>
+                <w:iCs/>
+              </w:rPr>
+              <w:t>game</w:t>
+            </w:r>
           </w:p>
         </w:tc>
       </w:tr>
@@ -3373,9 +2822,20 @@
           <w:p>
             <w:pPr>
               <w:rPr>
-                <w:rFonts w:ascii="Cambria" w:hAnsi="Cambria"/>
-              </w:rPr>
-            </w:pPr>
+                <w:i/>
+                <w:iCs/>
+              </w:rPr>
+            </w:pPr>
+            <w:r>
+              <w:t>Criação do</w:t>
+            </w:r>
+            <w:r>
+              <w:rPr>
+                <w:i/>
+                <w:iCs/>
+              </w:rPr>
+              <w:t xml:space="preserve"> game design</w:t>
+            </w:r>
           </w:p>
         </w:tc>
       </w:tr>
@@ -3406,16 +2866,15 @@
             <w:tcW w:w="8079" w:type="dxa"/>
           </w:tcPr>
           <w:p>
-            <w:pPr>
-              <w:rPr>
-                <w:rFonts w:ascii="Cambria" w:hAnsi="Cambria"/>
-              </w:rPr>
-            </w:pPr>
             <w:r>
-              <w:rPr>
-                <w:rFonts w:ascii="Cambria" w:hAnsi="Cambria"/>
-              </w:rPr>
-              <w:t>Exame de Qualificação (maio/junho)</w:t>
+              <w:t xml:space="preserve">Desenvolvimento do </w:t>
+            </w:r>
+            <w:r>
+              <w:rPr>
+                <w:i/>
+                <w:iCs/>
+              </w:rPr>
+              <w:t>game</w:t>
             </w:r>
           </w:p>
         </w:tc>
@@ -3447,11 +2906,9 @@
             <w:tcW w:w="8079" w:type="dxa"/>
           </w:tcPr>
           <w:p>
-            <w:pPr>
-              <w:rPr>
-                <w:rFonts w:ascii="Cambria" w:hAnsi="Cambria"/>
-              </w:rPr>
-            </w:pPr>
+            <w:r>
+              <w:t>Exame de Qualificação</w:t>
+            </w:r>
           </w:p>
         </w:tc>
       </w:tr>
@@ -3482,11 +2939,9 @@
             <w:tcW w:w="8079" w:type="dxa"/>
           </w:tcPr>
           <w:p>
-            <w:pPr>
-              <w:rPr>
-                <w:rFonts w:ascii="Cambria" w:hAnsi="Cambria"/>
-              </w:rPr>
-            </w:pPr>
+            <w:r>
+              <w:t>Realização de testes</w:t>
+            </w:r>
           </w:p>
         </w:tc>
       </w:tr>
@@ -3517,11 +2972,16 @@
             <w:tcW w:w="8079" w:type="dxa"/>
           </w:tcPr>
           <w:p>
-            <w:pPr>
-              <w:rPr>
-                <w:rFonts w:ascii="Cambria" w:hAnsi="Cambria"/>
-              </w:rPr>
-            </w:pPr>
+            <w:r>
+              <w:t xml:space="preserve">Aprimoramento das funções do </w:t>
+            </w:r>
+            <w:r>
+              <w:rPr>
+                <w:i/>
+                <w:iCs/>
+              </w:rPr>
+              <w:t>game</w:t>
+            </w:r>
           </w:p>
         </w:tc>
       </w:tr>
@@ -3552,16 +3012,8 @@
             <w:tcW w:w="8079" w:type="dxa"/>
           </w:tcPr>
           <w:p>
-            <w:pPr>
-              <w:rPr>
-                <w:rFonts w:ascii="Cambria" w:hAnsi="Cambria"/>
-              </w:rPr>
-            </w:pPr>
             <w:r>
-              <w:rPr>
-                <w:rFonts w:ascii="Cambria" w:hAnsi="Cambria"/>
-              </w:rPr>
-              <w:t>Defesa Pública de TCC (outubro)</w:t>
+              <w:t xml:space="preserve">Defesa Pública de TCC </w:t>
             </w:r>
           </w:p>
         </w:tc>
@@ -3593,16 +3045,8 @@
             <w:tcW w:w="8079" w:type="dxa"/>
           </w:tcPr>
           <w:p>
-            <w:pPr>
-              <w:rPr>
-                <w:rFonts w:ascii="Cambria" w:hAnsi="Cambria"/>
-              </w:rPr>
-            </w:pPr>
             <w:r>
-              <w:rPr>
-                <w:rFonts w:ascii="Cambria" w:hAnsi="Cambria"/>
-              </w:rPr>
-              <w:t>Correções sugeridas pela banca (novembro)</w:t>
+              <w:t xml:space="preserve">Correções sugeridas pela banca </w:t>
             </w:r>
           </w:p>
         </w:tc>
@@ -3634,16 +3078,8 @@
             <w:tcW w:w="8079" w:type="dxa"/>
           </w:tcPr>
           <w:p>
-            <w:pPr>
-              <w:rPr>
-                <w:rFonts w:ascii="Cambria" w:hAnsi="Cambria"/>
-              </w:rPr>
-            </w:pPr>
             <w:r>
-              <w:rPr>
-                <w:rFonts w:ascii="Cambria" w:hAnsi="Cambria"/>
-              </w:rPr>
-              <w:t xml:space="preserve">Entrega da versão definitiva do TCC (novembro) </w:t>
+              <w:t>Entrega da versão definitiva do TCC</w:t>
             </w:r>
           </w:p>
         </w:tc>
@@ -3957,7 +3393,6 @@
                 <w:rFonts w:ascii="Cambria" w:hAnsi="Cambria"/>
                 <w:b/>
               </w:rPr>
-              <w:lastRenderedPageBreak/>
               <w:t>1</w:t>
             </w:r>
           </w:p>
@@ -3965,11 +3400,12 @@
         <w:tc>
           <w:tcPr>
             <w:tcW w:w="473" w:type="pct"/>
-          </w:tcPr>
-          <w:p>
-            <w:pPr>
-              <w:rPr>
-                <w:rFonts w:ascii="Cambria" w:hAnsi="Cambria"/>
+            <w:shd w:val="clear" w:color="auto" w:fill="BFBFBF" w:themeFill="background1" w:themeFillShade="BF"/>
+          </w:tcPr>
+          <w:p>
+            <w:pPr>
+              <w:rPr>
+                <w:highlight w:val="green"/>
               </w:rPr>
             </w:pPr>
           </w:p>
@@ -3977,11 +3413,13 @@
         <w:tc>
           <w:tcPr>
             <w:tcW w:w="473" w:type="pct"/>
-          </w:tcPr>
-          <w:p>
-            <w:pPr>
-              <w:rPr>
-                <w:rFonts w:ascii="Cambria" w:hAnsi="Cambria"/>
+            <w:shd w:val="clear" w:color="auto" w:fill="FFFFFF" w:themeFill="background1"/>
+          </w:tcPr>
+          <w:p>
+            <w:pPr>
+              <w:rPr>
+                <w:rFonts w:ascii="Cambria" w:hAnsi="Cambria"/>
+                <w:highlight w:val="green"/>
               </w:rPr>
             </w:pPr>
           </w:p>
@@ -4096,6 +3534,7 @@
         <w:tc>
           <w:tcPr>
             <w:tcW w:w="473" w:type="pct"/>
+            <w:shd w:val="clear" w:color="auto" w:fill="BFBFBF" w:themeFill="background1" w:themeFillShade="BF"/>
           </w:tcPr>
           <w:p>
             <w:pPr>
@@ -4108,6 +3547,7 @@
         <w:tc>
           <w:tcPr>
             <w:tcW w:w="473" w:type="pct"/>
+            <w:shd w:val="clear" w:color="auto" w:fill="BFBFBF" w:themeFill="background1" w:themeFillShade="BF"/>
           </w:tcPr>
           <w:p>
             <w:pPr>
@@ -4227,6 +3667,7 @@
         <w:tc>
           <w:tcPr>
             <w:tcW w:w="473" w:type="pct"/>
+            <w:shd w:val="clear" w:color="auto" w:fill="BFBFBF" w:themeFill="background1" w:themeFillShade="BF"/>
           </w:tcPr>
           <w:p>
             <w:pPr>
@@ -4239,6 +3680,7 @@
         <w:tc>
           <w:tcPr>
             <w:tcW w:w="473" w:type="pct"/>
+            <w:shd w:val="clear" w:color="auto" w:fill="BFBFBF" w:themeFill="background1" w:themeFillShade="BF"/>
           </w:tcPr>
           <w:p>
             <w:pPr>
@@ -4370,6 +3812,7 @@
         <w:tc>
           <w:tcPr>
             <w:tcW w:w="473" w:type="pct"/>
+            <w:shd w:val="clear" w:color="auto" w:fill="BFBFBF" w:themeFill="background1" w:themeFillShade="BF"/>
           </w:tcPr>
           <w:p>
             <w:pPr>
@@ -4382,6 +3825,7 @@
         <w:tc>
           <w:tcPr>
             <w:tcW w:w="471" w:type="pct"/>
+            <w:shd w:val="clear" w:color="auto" w:fill="BFBFBF" w:themeFill="background1" w:themeFillShade="BF"/>
           </w:tcPr>
           <w:p>
             <w:pPr>
@@ -4501,6 +3945,7 @@
         <w:tc>
           <w:tcPr>
             <w:tcW w:w="473" w:type="pct"/>
+            <w:shd w:val="clear" w:color="auto" w:fill="BFBFBF" w:themeFill="background1" w:themeFillShade="BF"/>
           </w:tcPr>
           <w:p>
             <w:pPr>
@@ -4513,6 +3958,7 @@
         <w:tc>
           <w:tcPr>
             <w:tcW w:w="471" w:type="pct"/>
+            <w:shd w:val="clear" w:color="auto" w:fill="BFBFBF" w:themeFill="background1" w:themeFillShade="BF"/>
           </w:tcPr>
           <w:p>
             <w:pPr>
@@ -4525,6 +3971,7 @@
         <w:tc>
           <w:tcPr>
             <w:tcW w:w="395" w:type="pct"/>
+            <w:shd w:val="clear" w:color="auto" w:fill="BFBFBF" w:themeFill="background1" w:themeFillShade="BF"/>
           </w:tcPr>
           <w:p>
             <w:pPr>
@@ -4537,6 +3984,7 @@
         <w:tc>
           <w:tcPr>
             <w:tcW w:w="471" w:type="pct"/>
+            <w:shd w:val="clear" w:color="auto" w:fill="BFBFBF" w:themeFill="background1" w:themeFillShade="BF"/>
           </w:tcPr>
           <w:p>
             <w:pPr>
@@ -4549,6 +3997,7 @@
         <w:tc>
           <w:tcPr>
             <w:tcW w:w="533" w:type="pct"/>
+            <w:shd w:val="clear" w:color="auto" w:fill="BFBFBF" w:themeFill="background1" w:themeFillShade="BF"/>
           </w:tcPr>
           <w:p>
             <w:pPr>
@@ -4613,6 +4062,7 @@
                 <w:rFonts w:ascii="Cambria" w:hAnsi="Cambria"/>
                 <w:b/>
               </w:rPr>
+              <w:lastRenderedPageBreak/>
               <w:t>6</w:t>
             </w:r>
           </w:p>
@@ -4644,6 +4094,7 @@
         <w:tc>
           <w:tcPr>
             <w:tcW w:w="471" w:type="pct"/>
+            <w:shd w:val="clear" w:color="auto" w:fill="BFBFBF" w:themeFill="background1" w:themeFillShade="BF"/>
           </w:tcPr>
           <w:p>
             <w:pPr>
@@ -4656,6 +4107,7 @@
         <w:tc>
           <w:tcPr>
             <w:tcW w:w="395" w:type="pct"/>
+            <w:shd w:val="clear" w:color="auto" w:fill="BFBFBF" w:themeFill="background1" w:themeFillShade="BF"/>
           </w:tcPr>
           <w:p>
             <w:pPr>
@@ -4811,6 +4263,7 @@
         <w:tc>
           <w:tcPr>
             <w:tcW w:w="533" w:type="pct"/>
+            <w:shd w:val="clear" w:color="auto" w:fill="BFBFBF" w:themeFill="background1" w:themeFillShade="BF"/>
           </w:tcPr>
           <w:p>
             <w:pPr>
@@ -4823,6 +4276,7 @@
         <w:tc>
           <w:tcPr>
             <w:tcW w:w="538" w:type="pct"/>
+            <w:shd w:val="clear" w:color="auto" w:fill="BFBFBF" w:themeFill="background1" w:themeFillShade="BF"/>
           </w:tcPr>
           <w:p>
             <w:pPr>
@@ -4954,6 +4408,7 @@
         <w:tc>
           <w:tcPr>
             <w:tcW w:w="538" w:type="pct"/>
+            <w:shd w:val="clear" w:color="auto" w:fill="BFBFBF" w:themeFill="background1" w:themeFillShade="BF"/>
           </w:tcPr>
           <w:p>
             <w:pPr>
@@ -5097,6 +4552,7 @@
         <w:tc>
           <w:tcPr>
             <w:tcW w:w="512" w:type="pct"/>
+            <w:shd w:val="clear" w:color="auto" w:fill="BFBFBF" w:themeFill="background1" w:themeFillShade="BF"/>
           </w:tcPr>
           <w:p>
             <w:pPr>
@@ -5109,6 +4565,270 @@
         <w:tc>
           <w:tcPr>
             <w:tcW w:w="579" w:type="pct"/>
+          </w:tcPr>
+          <w:p>
+            <w:pPr>
+              <w:rPr>
+                <w:rFonts w:ascii="Cambria" w:hAnsi="Cambria"/>
+              </w:rPr>
+            </w:pPr>
+          </w:p>
+        </w:tc>
+      </w:tr>
+      <w:tr>
+        <w:tc>
+          <w:tcPr>
+            <w:tcW w:w="555" w:type="pct"/>
+          </w:tcPr>
+          <w:p>
+            <w:pPr>
+              <w:jc w:val="center"/>
+              <w:rPr>
+                <w:rFonts w:ascii="Cambria" w:hAnsi="Cambria"/>
+                <w:b/>
+              </w:rPr>
+            </w:pPr>
+            <w:r>
+              <w:rPr>
+                <w:rFonts w:ascii="Cambria" w:hAnsi="Cambria"/>
+                <w:b/>
+              </w:rPr>
+              <w:t>10</w:t>
+            </w:r>
+          </w:p>
+        </w:tc>
+        <w:tc>
+          <w:tcPr>
+            <w:tcW w:w="473" w:type="pct"/>
+          </w:tcPr>
+          <w:p>
+            <w:pPr>
+              <w:rPr>
+                <w:rFonts w:ascii="Cambria" w:hAnsi="Cambria"/>
+              </w:rPr>
+            </w:pPr>
+          </w:p>
+        </w:tc>
+        <w:tc>
+          <w:tcPr>
+            <w:tcW w:w="473" w:type="pct"/>
+          </w:tcPr>
+          <w:p>
+            <w:pPr>
+              <w:rPr>
+                <w:rFonts w:ascii="Cambria" w:hAnsi="Cambria"/>
+              </w:rPr>
+            </w:pPr>
+          </w:p>
+        </w:tc>
+        <w:tc>
+          <w:tcPr>
+            <w:tcW w:w="471" w:type="pct"/>
+          </w:tcPr>
+          <w:p>
+            <w:pPr>
+              <w:rPr>
+                <w:rFonts w:ascii="Cambria" w:hAnsi="Cambria"/>
+              </w:rPr>
+            </w:pPr>
+          </w:p>
+        </w:tc>
+        <w:tc>
+          <w:tcPr>
+            <w:tcW w:w="395" w:type="pct"/>
+          </w:tcPr>
+          <w:p>
+            <w:pPr>
+              <w:rPr>
+                <w:rFonts w:ascii="Cambria" w:hAnsi="Cambria"/>
+              </w:rPr>
+            </w:pPr>
+          </w:p>
+        </w:tc>
+        <w:tc>
+          <w:tcPr>
+            <w:tcW w:w="471" w:type="pct"/>
+          </w:tcPr>
+          <w:p>
+            <w:pPr>
+              <w:rPr>
+                <w:rFonts w:ascii="Cambria" w:hAnsi="Cambria"/>
+              </w:rPr>
+            </w:pPr>
+          </w:p>
+        </w:tc>
+        <w:tc>
+          <w:tcPr>
+            <w:tcW w:w="533" w:type="pct"/>
+          </w:tcPr>
+          <w:p>
+            <w:pPr>
+              <w:rPr>
+                <w:rFonts w:ascii="Cambria" w:hAnsi="Cambria"/>
+              </w:rPr>
+            </w:pPr>
+          </w:p>
+        </w:tc>
+        <w:tc>
+          <w:tcPr>
+            <w:tcW w:w="538" w:type="pct"/>
+          </w:tcPr>
+          <w:p>
+            <w:pPr>
+              <w:rPr>
+                <w:rFonts w:ascii="Cambria" w:hAnsi="Cambria"/>
+              </w:rPr>
+            </w:pPr>
+          </w:p>
+        </w:tc>
+        <w:tc>
+          <w:tcPr>
+            <w:tcW w:w="512" w:type="pct"/>
+          </w:tcPr>
+          <w:p>
+            <w:pPr>
+              <w:rPr>
+                <w:rFonts w:ascii="Cambria" w:hAnsi="Cambria"/>
+              </w:rPr>
+            </w:pPr>
+          </w:p>
+        </w:tc>
+        <w:tc>
+          <w:tcPr>
+            <w:tcW w:w="579" w:type="pct"/>
+            <w:shd w:val="clear" w:color="auto" w:fill="BFBFBF" w:themeFill="background1" w:themeFillShade="BF"/>
+          </w:tcPr>
+          <w:p>
+            <w:pPr>
+              <w:rPr>
+                <w:rFonts w:ascii="Cambria" w:hAnsi="Cambria"/>
+              </w:rPr>
+            </w:pPr>
+          </w:p>
+        </w:tc>
+      </w:tr>
+      <w:tr>
+        <w:tc>
+          <w:tcPr>
+            <w:tcW w:w="555" w:type="pct"/>
+          </w:tcPr>
+          <w:p>
+            <w:pPr>
+              <w:jc w:val="center"/>
+              <w:rPr>
+                <w:rFonts w:ascii="Cambria" w:hAnsi="Cambria"/>
+                <w:b/>
+              </w:rPr>
+            </w:pPr>
+            <w:r>
+              <w:rPr>
+                <w:rFonts w:ascii="Cambria" w:hAnsi="Cambria"/>
+                <w:b/>
+              </w:rPr>
+              <w:t>11</w:t>
+            </w:r>
+          </w:p>
+        </w:tc>
+        <w:tc>
+          <w:tcPr>
+            <w:tcW w:w="473" w:type="pct"/>
+          </w:tcPr>
+          <w:p>
+            <w:pPr>
+              <w:rPr>
+                <w:rFonts w:ascii="Cambria" w:hAnsi="Cambria"/>
+              </w:rPr>
+            </w:pPr>
+          </w:p>
+        </w:tc>
+        <w:tc>
+          <w:tcPr>
+            <w:tcW w:w="473" w:type="pct"/>
+          </w:tcPr>
+          <w:p>
+            <w:pPr>
+              <w:rPr>
+                <w:rFonts w:ascii="Cambria" w:hAnsi="Cambria"/>
+              </w:rPr>
+            </w:pPr>
+          </w:p>
+        </w:tc>
+        <w:tc>
+          <w:tcPr>
+            <w:tcW w:w="471" w:type="pct"/>
+          </w:tcPr>
+          <w:p>
+            <w:pPr>
+              <w:rPr>
+                <w:rFonts w:ascii="Cambria" w:hAnsi="Cambria"/>
+              </w:rPr>
+            </w:pPr>
+          </w:p>
+        </w:tc>
+        <w:tc>
+          <w:tcPr>
+            <w:tcW w:w="395" w:type="pct"/>
+          </w:tcPr>
+          <w:p>
+            <w:pPr>
+              <w:rPr>
+                <w:rFonts w:ascii="Cambria" w:hAnsi="Cambria"/>
+              </w:rPr>
+            </w:pPr>
+          </w:p>
+        </w:tc>
+        <w:tc>
+          <w:tcPr>
+            <w:tcW w:w="471" w:type="pct"/>
+          </w:tcPr>
+          <w:p>
+            <w:pPr>
+              <w:rPr>
+                <w:rFonts w:ascii="Cambria" w:hAnsi="Cambria"/>
+              </w:rPr>
+            </w:pPr>
+          </w:p>
+        </w:tc>
+        <w:tc>
+          <w:tcPr>
+            <w:tcW w:w="533" w:type="pct"/>
+          </w:tcPr>
+          <w:p>
+            <w:pPr>
+              <w:rPr>
+                <w:rFonts w:ascii="Cambria" w:hAnsi="Cambria"/>
+              </w:rPr>
+            </w:pPr>
+          </w:p>
+        </w:tc>
+        <w:tc>
+          <w:tcPr>
+            <w:tcW w:w="538" w:type="pct"/>
+          </w:tcPr>
+          <w:p>
+            <w:pPr>
+              <w:rPr>
+                <w:rFonts w:ascii="Cambria" w:hAnsi="Cambria"/>
+              </w:rPr>
+            </w:pPr>
+          </w:p>
+        </w:tc>
+        <w:tc>
+          <w:tcPr>
+            <w:tcW w:w="512" w:type="pct"/>
+          </w:tcPr>
+          <w:p>
+            <w:pPr>
+              <w:rPr>
+                <w:rFonts w:ascii="Cambria" w:hAnsi="Cambria"/>
+              </w:rPr>
+            </w:pPr>
+          </w:p>
+        </w:tc>
+        <w:tc>
+          <w:tcPr>
+            <w:tcW w:w="579" w:type="pct"/>
+            <w:shd w:val="clear" w:color="auto" w:fill="BFBFBF" w:themeFill="background1" w:themeFillShade="BF"/>
           </w:tcPr>
           <w:p>
             <w:pPr>
@@ -5161,152 +4881,42 @@
     </w:p>
     <w:p>
       <w:pPr>
-        <w:jc w:val="both"/>
         <w:rPr>
           <w:rFonts w:ascii="Cambria" w:hAnsi="Cambria"/>
-          <w:b/>
-          <w:color w:val="FF0000"/>
-        </w:rPr>
-      </w:pPr>
-      <w:r>
-        <w:rPr>
-          <w:rFonts w:ascii="Cambria" w:hAnsi="Cambria"/>
-          <w:b/>
-          <w:color w:val="FF0000"/>
-        </w:rPr>
-        <w:t>- Descrever os recursos necessários e os locais onde a pesquisa será realizada.</w:t>
-      </w:r>
-    </w:p>
-    <w:p>
-      <w:pPr>
-        <w:jc w:val="both"/>
-        <w:rPr>
-          <w:rFonts w:ascii="Cambria" w:hAnsi="Cambria"/>
-          <w:b/>
-          <w:color w:val="FF0000"/>
-        </w:rPr>
-      </w:pPr>
-      <w:r>
-        <w:rPr>
-          <w:rFonts w:ascii="Cambria" w:hAnsi="Cambria"/>
-          <w:b/>
-          <w:color w:val="FF0000"/>
-        </w:rPr>
-        <w:t>- Descrever quais</w:t>
-      </w:r>
-      <w:r>
-        <w:rPr>
-          <w:rFonts w:ascii="Cambria" w:hAnsi="Cambria"/>
-          <w:b/>
-          <w:color w:val="FF0000"/>
-        </w:rPr>
-        <w:t xml:space="preserve"> fontes de recurso financeiro par</w:t>
-      </w:r>
-      <w:r>
-        <w:rPr>
-          <w:rFonts w:ascii="Cambria" w:hAnsi="Cambria"/>
-          <w:b/>
-          <w:color w:val="FF0000"/>
-        </w:rPr>
-        <w:t>a o projeto, caso haja</w:t>
-      </w:r>
-      <w:r>
-        <w:rPr>
-          <w:rFonts w:ascii="Cambria" w:hAnsi="Cambria"/>
-          <w:b/>
-          <w:color w:val="FF0000"/>
-        </w:rPr>
-        <w:t>.</w:t>
-      </w:r>
-    </w:p>
-    <w:p>
-      <w:pPr>
-        <w:jc w:val="both"/>
-        <w:rPr>
-          <w:rFonts w:ascii="Cambria" w:hAnsi="Cambria"/>
-          <w:b/>
-          <w:color w:val="FF0000"/>
-        </w:rPr>
-      </w:pPr>
-      <w:r>
-        <w:rPr>
-          <w:rFonts w:ascii="Cambria" w:hAnsi="Cambria"/>
-          <w:b/>
-          <w:color w:val="FF0000"/>
-        </w:rPr>
-        <w:t xml:space="preserve">- Descrever </w:t>
-      </w:r>
-      <w:r>
-        <w:rPr>
-          <w:rFonts w:ascii="Cambria" w:hAnsi="Cambria"/>
-          <w:b/>
-          <w:color w:val="FF0000"/>
-        </w:rPr>
-        <w:t xml:space="preserve">se haverá </w:t>
-      </w:r>
-      <w:r>
-        <w:rPr>
-          <w:rFonts w:ascii="Cambria" w:hAnsi="Cambria"/>
-          <w:b/>
-          <w:color w:val="FF0000"/>
-        </w:rPr>
-        <w:t xml:space="preserve">parcerias com outras instituições, inclusive </w:t>
-      </w:r>
-      <w:r>
-        <w:rPr>
-          <w:rFonts w:ascii="Cambria" w:hAnsi="Cambria"/>
-          <w:b/>
-          <w:color w:val="FF0000"/>
-        </w:rPr>
-        <w:t>com empresas.</w:t>
-      </w:r>
-    </w:p>
-    <w:p>
-      <w:pPr>
-        <w:jc w:val="both"/>
-        <w:rPr>
-          <w:rFonts w:ascii="Cambria" w:hAnsi="Cambria"/>
-          <w:b/>
-          <w:color w:val="FF0000"/>
-        </w:rPr>
-      </w:pPr>
-      <w:r>
-        <w:rPr>
-          <w:rFonts w:ascii="Cambria" w:hAnsi="Cambria"/>
-          <w:b/>
-          <w:color w:val="FF0000"/>
-        </w:rPr>
-        <w:t>- Descrever, brevemente, o apoio técnico previsto para o projeto e os espaços a serem utilizados</w:t>
-      </w:r>
-      <w:r>
-        <w:rPr>
-          <w:rFonts w:ascii="Cambria" w:hAnsi="Cambria"/>
-          <w:b/>
-          <w:color w:val="FF0000"/>
-        </w:rPr>
-        <w:t>.</w:t>
-      </w:r>
-    </w:p>
-    <w:p>
-      <w:pPr>
-        <w:rPr>
-          <w:rFonts w:ascii="Cambria" w:hAnsi="Cambria"/>
-        </w:rPr>
-      </w:pPr>
-    </w:p>
-    <w:p>
-      <w:pPr>
-        <w:rPr>
-          <w:rFonts w:ascii="Cambria" w:hAnsi="Cambria"/>
-        </w:rPr>
-      </w:pPr>
-    </w:p>
-    <w:p>
-      <w:pPr>
-        <w:rPr>
-          <w:rFonts w:ascii="Cambria" w:hAnsi="Cambria"/>
-        </w:rPr>
-      </w:pPr>
+        </w:rPr>
+      </w:pPr>
+    </w:p>
+    <w:p>
+      <w:pPr>
+        <w:spacing w:line="360" w:lineRule="auto"/>
+        <w:ind w:left="360" w:firstLine="348"/>
+        <w:rPr>
+          <w:i/>
+          <w:iCs/>
+        </w:rPr>
+      </w:pPr>
+      <w:r>
+        <w:t xml:space="preserve">O projeto será executado dentro das dependências do Instituto Federal de São Paulo, campus Votuporanga e nos domicílios dos autores do projeto. Poderá ser utilizado uma das salas/laboratórios, destinados ao desenvolvimento do </w:t>
+      </w:r>
+      <w:r>
+        <w:rPr>
+          <w:i/>
+          <w:iCs/>
+        </w:rPr>
+        <w:t>game.</w:t>
+      </w:r>
+    </w:p>
+    <w:p>
+      <w:pPr>
+        <w:spacing w:line="360" w:lineRule="auto"/>
+        <w:ind w:left="360" w:firstLine="348"/>
+      </w:pPr>
+      <w:r>
+        <w:t>A criação dos algoritmos e outros elementos será realizada a partir de softwares e tecnologias gratuita</w:t>
+      </w:r>
+      <w:r>
+        <w:t xml:space="preserve">s, presentes nos computadores pessoais dos desenvolvedores. </w:t>
+      </w:r>
     </w:p>
     <w:p>
       <w:pPr>
@@ -5501,19 +5111,18 @@
     </w:p>
     <w:sdt>
       <w:sdtPr>
+        <w:rPr>
+          <w:b w:val="0"/>
+          <w:bCs w:val="0"/>
+          <w:kern w:val="0"/>
+        </w:rPr>
         <w:id w:val="1211997932"/>
         <w:docPartObj>
           <w:docPartGallery w:val="Bibliographies"/>
           <w:docPartUnique/>
         </w:docPartObj>
       </w:sdtPr>
-      <w:sdtEndPr>
-        <w:rPr>
-          <w:b w:val="0"/>
-          <w:bCs w:val="0"/>
-          <w:kern w:val="0"/>
-        </w:rPr>
-      </w:sdtEndPr>
+      <w:sdtEndPr/>
       <w:sdtContent>
         <w:p>
           <w:pPr>
@@ -5530,16 +5139,15 @@
         </w:p>
         <w:sdt>
           <w:sdtPr>
-            <w:id w:val="-573587230"/>
-            <w:bibliography/>
-          </w:sdtPr>
-          <w:sdtEndPr>
             <w:rPr>
               <w:b w:val="0"/>
               <w:bCs w:val="0"/>
               <w:kern w:val="0"/>
             </w:rPr>
-          </w:sdtEndPr>
+            <w:id w:val="-573587230"/>
+            <w:bibliography/>
+          </w:sdtPr>
+          <w:sdtEndPr/>
           <w:sdtContent>
             <w:p>
               <w:pPr>
@@ -5641,7 +5249,6 @@
                 <w:rPr>
                   <w:noProof/>
                 </w:rPr>
-                <w:lastRenderedPageBreak/>
                 <w:t xml:space="preserve">Kapp, K. M. (2012). </w:t>
               </w:r>
               <w:r>
@@ -5672,6 +5279,7 @@
                 <w:rPr>
                   <w:noProof/>
                 </w:rPr>
+                <w:lastRenderedPageBreak/>
                 <w:t xml:space="preserve">Leite, P. d., &amp; Mendonça, V. G. (2013). </w:t>
               </w:r>
               <w:r>
@@ -6983,6 +6591,10 @@
     <w:lsdException w:name="Table Professional" w:semiHidden="1" w:unhideWhenUsed="1"/>
     <w:lsdException w:name="Table Subtle 1" w:semiHidden="1" w:unhideWhenUsed="1"/>
     <w:lsdException w:name="Table Subtle 2" w:semiHidden="1" w:unhideWhenUsed="1"/>
+    <w:lsdException w:name="Table Web 1" w:semiHidden="1" w:unhideWhenUsed="1"/>
+    <w:lsdException w:name="Table Web 2" w:semiHidden="1" w:unhideWhenUsed="1"/>
+    <w:lsdException w:name="Table Web 3" w:semiHidden="1" w:unhideWhenUsed="1"/>
+    <w:lsdException w:name="Table Theme" w:semiHidden="1" w:unhideWhenUsed="1"/>
     <w:lsdException w:name="Placeholder Text" w:semiHidden="1" w:uiPriority="99"/>
     <w:lsdException w:name="No Spacing" w:uiPriority="1" w:qFormat="1"/>
     <w:lsdException w:name="Light Shading" w:uiPriority="60"/>
@@ -7931,7 +7543,7 @@
 </file>
 
 <file path=customXml/itemProps1.xml><?xml version="1.0" encoding="utf-8"?>
-<ds:datastoreItem xmlns:ds="http://schemas.openxmlformats.org/officeDocument/2006/customXml" ds:itemID="{AB260F68-F017-4458-994E-2CD76E0347BD}">
+<ds:datastoreItem xmlns:ds="http://schemas.openxmlformats.org/officeDocument/2006/customXml" ds:itemID="{17CD54D4-39E0-4C46-A627-AEC5884A1D7E}">
   <ds:schemaRefs>
     <ds:schemaRef ds:uri="http://schemas.openxmlformats.org/officeDocument/2006/bibliography"/>
   </ds:schemaRefs>

</xml_diff>